<commit_message>
setup trust line on xrp
</commit_message>
<xml_diff>
--- a/backend.docx
+++ b/backend.docx
@@ -15433,7 +15433,1045 @@
           <w:rFonts w:ascii="Helvetica" w:hAnsi="Helvetica" w:cs="Helvetica"/>
         </w:rPr>
       </w:pPr>
+      <w:r>
+        <w:rPr>
+          <w:rFonts w:ascii="Helvetica" w:hAnsi="Helvetica" w:cs="Helvetica"/>
+        </w:rPr>
+        <w:t>SetupTrustLineOnXrp</w:t>
+      </w:r>
+    </w:p>
+    <w:p>
+      <w:pPr>
+        <w:pStyle w:val="ListParagraph"/>
+        <w:ind w:left="1080"/>
+        <w:rPr>
+          <w:rFonts w:ascii="Helvetica" w:hAnsi="Helvetica" w:cs="Helvetica"/>
+        </w:rPr>
+      </w:pPr>
+      <w:r>
+        <w:rPr>
+          <w:rFonts w:ascii="Helvetica" w:hAnsi="Helvetica" w:cs="Helvetica"/>
+        </w:rPr>
+        <w:t>You calls this API to setup trust line on xrp</w:t>
+      </w:r>
+      <w:r>
+        <w:rPr>
+          <w:rFonts w:ascii="Helvetica" w:hAnsi="Helvetica" w:cs="Helvetica"/>
+        </w:rPr>
+        <w:t>.</w:t>
+      </w:r>
+    </w:p>
+    <w:p>
+      <w:pPr>
+        <w:pStyle w:val="ListParagraph"/>
+        <w:ind w:left="1080"/>
+        <w:rPr>
+          <w:rFonts w:ascii="Helvetica" w:hAnsi="Helvetica" w:cs="Helvetica"/>
+        </w:rPr>
+      </w:pPr>
+      <w:r>
+        <w:rPr>
+          <w:rFonts w:ascii="Helvetica" w:hAnsi="Helvetica" w:cs="Helvetica"/>
+        </w:rPr>
+        <w:lastRenderedPageBreak/>
+        <w:t>This API is used in Solana chain</w:t>
+      </w:r>
+    </w:p>
+    <w:p>
+      <w:pPr>
+        <w:pStyle w:val="ListParagraph"/>
+        <w:numPr>
+          <w:ilvl w:val="0"/>
+          <w:numId w:val="2"/>
+        </w:numPr>
+        <w:rPr>
+          <w:rFonts w:ascii="Helvetica" w:hAnsi="Helvetica" w:cs="Helvetica"/>
+        </w:rPr>
+      </w:pPr>
+      <w:r>
+        <w:rPr>
+          <w:rFonts w:ascii="Helvetica" w:hAnsi="Helvetica" w:cs="Helvetica"/>
+        </w:rPr>
+        <w:t>Request parameters</w:t>
+      </w:r>
+    </w:p>
+    <w:tbl>
+      <w:tblPr>
+        <w:tblStyle w:val="GridTable1Light1"/>
+        <w:tblW w:w="7248" w:type="dxa"/>
+        <w:tblInd w:w="1014" w:type="dxa"/>
+        <w:tblLook w:val="04A0" w:firstRow="1" w:lastRow="0" w:firstColumn="1" w:lastColumn="0" w:noHBand="0" w:noVBand="1"/>
+      </w:tblPr>
+      <w:tblGrid>
+        <w:gridCol w:w="1669"/>
+        <w:gridCol w:w="2077"/>
+        <w:gridCol w:w="2344"/>
+        <w:gridCol w:w="1158"/>
+      </w:tblGrid>
+      <w:tr>
+        <w:trPr>
+          <w:cnfStyle w:val="100000000000" w:firstRow="1" w:lastRow="0" w:firstColumn="0" w:lastColumn="0" w:oddVBand="0" w:evenVBand="0" w:oddHBand="0" w:evenHBand="0" w:firstRowFirstColumn="0" w:firstRowLastColumn="0" w:lastRowFirstColumn="0" w:lastRowLastColumn="0"/>
+          <w:trHeight w:val="300"/>
+        </w:trPr>
+        <w:tc>
+          <w:tcPr>
+            <w:cnfStyle w:val="001000000000" w:firstRow="0" w:lastRow="0" w:firstColumn="1" w:lastColumn="0" w:oddVBand="0" w:evenVBand="0" w:oddHBand="0" w:evenHBand="0" w:firstRowFirstColumn="0" w:firstRowLastColumn="0" w:lastRowFirstColumn="0" w:lastRowLastColumn="0"/>
+            <w:tcW w:w="1696" w:type="dxa"/>
+          </w:tcPr>
+          <w:p>
+            <w:pPr>
+              <w:spacing w:after="0" w:line="240" w:lineRule="auto"/>
+              <w:rPr>
+                <w:rFonts w:ascii="Helvetica" w:hAnsi="Helvetica" w:cs="Helvetica"/>
+                <w:b w:val="0"/>
+                <w:bCs w:val="0"/>
+                <w:color w:val="000000"/>
+              </w:rPr>
+            </w:pPr>
+            <w:r>
+              <w:rPr>
+                <w:rFonts w:ascii="Helvetica" w:hAnsi="Helvetica" w:cs="Helvetica"/>
+                <w:color w:val="000000"/>
+              </w:rPr>
+              <w:t>Field</w:t>
+            </w:r>
+          </w:p>
+        </w:tc>
+        <w:tc>
+          <w:tcPr>
+            <w:tcW w:w="2129" w:type="dxa"/>
+          </w:tcPr>
+          <w:p>
+            <w:pPr>
+              <w:spacing w:after="0" w:line="240" w:lineRule="auto"/>
+              <w:cnfStyle w:val="100000000000" w:firstRow="1" w:lastRow="0" w:firstColumn="0" w:lastColumn="0" w:oddVBand="0" w:evenVBand="0" w:oddHBand="0" w:evenHBand="0" w:firstRowFirstColumn="0" w:firstRowLastColumn="0" w:lastRowFirstColumn="0" w:lastRowLastColumn="0"/>
+              <w:rPr>
+                <w:rFonts w:ascii="Helvetica" w:hAnsi="Helvetica" w:cs="Helvetica"/>
+                <w:b w:val="0"/>
+                <w:bCs w:val="0"/>
+                <w:color w:val="000000"/>
+              </w:rPr>
+            </w:pPr>
+            <w:r>
+              <w:rPr>
+                <w:rFonts w:ascii="Helvetica" w:hAnsi="Helvetica" w:cs="Helvetica"/>
+                <w:color w:val="000000"/>
+              </w:rPr>
+              <w:t>category</w:t>
+            </w:r>
+          </w:p>
+        </w:tc>
+        <w:tc>
+          <w:tcPr>
+            <w:tcW w:w="2265" w:type="dxa"/>
+          </w:tcPr>
+          <w:p>
+            <w:pPr>
+              <w:spacing w:after="0" w:line="240" w:lineRule="auto"/>
+              <w:cnfStyle w:val="100000000000" w:firstRow="1" w:lastRow="0" w:firstColumn="0" w:lastColumn="0" w:oddVBand="0" w:evenVBand="0" w:oddHBand="0" w:evenHBand="0" w:firstRowFirstColumn="0" w:firstRowLastColumn="0" w:lastRowFirstColumn="0" w:lastRowLastColumn="0"/>
+              <w:rPr>
+                <w:rFonts w:ascii="Helvetica" w:hAnsi="Helvetica" w:cs="Helvetica"/>
+                <w:b w:val="0"/>
+                <w:bCs w:val="0"/>
+                <w:color w:val="000000"/>
+              </w:rPr>
+            </w:pPr>
+            <w:r>
+              <w:rPr>
+                <w:rFonts w:ascii="Helvetica" w:hAnsi="Helvetica" w:cs="Helvetica"/>
+                <w:color w:val="000000"/>
+              </w:rPr>
+              <w:t>explanation</w:t>
+            </w:r>
+          </w:p>
+        </w:tc>
+        <w:tc>
+          <w:tcPr>
+            <w:tcW w:w="1158" w:type="dxa"/>
+          </w:tcPr>
+          <w:p>
+            <w:pPr>
+              <w:spacing w:after="0" w:line="240" w:lineRule="auto"/>
+              <w:cnfStyle w:val="100000000000" w:firstRow="1" w:lastRow="0" w:firstColumn="0" w:lastColumn="0" w:oddVBand="0" w:evenVBand="0" w:oddHBand="0" w:evenHBand="0" w:firstRowFirstColumn="0" w:firstRowLastColumn="0" w:lastRowFirstColumn="0" w:lastRowLastColumn="0"/>
+              <w:rPr>
+                <w:rFonts w:ascii="Helvetica" w:hAnsi="Helvetica" w:cs="Helvetica"/>
+                <w:b w:val="0"/>
+                <w:bCs w:val="0"/>
+                <w:color w:val="000000"/>
+              </w:rPr>
+            </w:pPr>
+            <w:r>
+              <w:rPr>
+                <w:rFonts w:ascii="Helvetica" w:hAnsi="Helvetica" w:cs="Helvetica"/>
+                <w:color w:val="000000"/>
+              </w:rPr>
+              <w:t>essential</w:t>
+            </w:r>
+          </w:p>
+        </w:tc>
+      </w:tr>
+      <w:tr>
+        <w:trPr>
+          <w:trHeight w:val="300"/>
+        </w:trPr>
+        <w:tc>
+          <w:tcPr>
+            <w:cnfStyle w:val="001000000000" w:firstRow="0" w:lastRow="0" w:firstColumn="1" w:lastColumn="0" w:oddVBand="0" w:evenVBand="0" w:oddHBand="0" w:evenHBand="0" w:firstRowFirstColumn="0" w:firstRowLastColumn="0" w:lastRowFirstColumn="0" w:lastRowLastColumn="0"/>
+            <w:tcW w:w="1696" w:type="dxa"/>
+          </w:tcPr>
+          <w:p>
+            <w:pPr>
+              <w:spacing w:after="0" w:line="240" w:lineRule="auto"/>
+              <w:rPr>
+                <w:rFonts w:ascii="Helvetica" w:hAnsi="Helvetica" w:cs="Helvetica"/>
+                <w:b w:val="0"/>
+                <w:bCs w:val="0"/>
+                <w:color w:val="000000"/>
+              </w:rPr>
+            </w:pPr>
+            <w:r>
+              <w:rPr>
+                <w:rFonts w:ascii="Helvetica" w:hAnsi="Helvetica" w:cs="Helvetica"/>
+                <w:color w:val="000000"/>
+              </w:rPr>
+              <w:t>method</w:t>
+            </w:r>
+          </w:p>
+        </w:tc>
+        <w:tc>
+          <w:tcPr>
+            <w:tcW w:w="2129" w:type="dxa"/>
+          </w:tcPr>
+          <w:p>
+            <w:pPr>
+              <w:spacing w:after="0" w:line="240" w:lineRule="auto"/>
+              <w:cnfStyle w:val="000000000000" w:firstRow="0" w:lastRow="0" w:firstColumn="0" w:lastColumn="0" w:oddVBand="0" w:evenVBand="0" w:oddHBand="0" w:evenHBand="0" w:firstRowFirstColumn="0" w:firstRowLastColumn="0" w:lastRowFirstColumn="0" w:lastRowLastColumn="0"/>
+              <w:rPr>
+                <w:rFonts w:ascii="Helvetica" w:hAnsi="Helvetica" w:cs="Helvetica"/>
+                <w:color w:val="000000"/>
+              </w:rPr>
+            </w:pPr>
+            <w:r>
+              <w:rPr>
+                <w:rFonts w:ascii="Helvetica" w:hAnsi="Helvetica" w:cs="Helvetica"/>
+                <w:color w:val="000000"/>
+              </w:rPr>
+              <w:t>String</w:t>
+            </w:r>
+          </w:p>
+        </w:tc>
+        <w:tc>
+          <w:tcPr>
+            <w:tcW w:w="2265" w:type="dxa"/>
+          </w:tcPr>
+          <w:p>
+            <w:pPr>
+              <w:outlineLvl w:val="1"/>
+              <w:cnfStyle w:val="000000000000" w:firstRow="0" w:lastRow="0" w:firstColumn="0" w:lastColumn="0" w:oddVBand="0" w:evenVBand="0" w:oddHBand="0" w:evenHBand="0" w:firstRowFirstColumn="0" w:firstRowLastColumn="0" w:lastRowFirstColumn="0" w:lastRowLastColumn="0"/>
+              <w:rPr>
+                <w:rFonts w:ascii="Helvetica" w:hAnsi="Helvetica" w:cs="Helvetica"/>
+              </w:rPr>
+            </w:pPr>
+            <w:r>
+              <w:rPr>
+                <w:rFonts w:ascii="Helvetica" w:hAnsi="Helvetica" w:cs="Helvetica"/>
+              </w:rPr>
+              <w:t>SetupTrustLineOnXrp</w:t>
+            </w:r>
+          </w:p>
+        </w:tc>
+        <w:tc>
+          <w:tcPr>
+            <w:tcW w:w="1158" w:type="dxa"/>
+          </w:tcPr>
+          <w:p>
+            <w:pPr>
+              <w:spacing w:after="0" w:line="240" w:lineRule="auto"/>
+              <w:cnfStyle w:val="000000000000" w:firstRow="0" w:lastRow="0" w:firstColumn="0" w:lastColumn="0" w:oddVBand="0" w:evenVBand="0" w:oddHBand="0" w:evenHBand="0" w:firstRowFirstColumn="0" w:firstRowLastColumn="0" w:lastRowFirstColumn="0" w:lastRowLastColumn="0"/>
+              <w:rPr>
+                <w:rFonts w:ascii="Helvetica" w:hAnsi="Helvetica" w:cs="Helvetica"/>
+                <w:color w:val="000000"/>
+              </w:rPr>
+            </w:pPr>
+            <w:r>
+              <w:rPr>
+                <w:rFonts w:ascii="Helvetica" w:hAnsi="Helvetica" w:cs="Helvetica"/>
+                <w:color w:val="000000"/>
+              </w:rPr>
+              <w:t>Y</w:t>
+            </w:r>
+          </w:p>
+        </w:tc>
+      </w:tr>
+      <w:tr>
+        <w:trPr>
+          <w:trHeight w:val="300"/>
+        </w:trPr>
+        <w:tc>
+          <w:tcPr>
+            <w:cnfStyle w:val="001000000000" w:firstRow="0" w:lastRow="0" w:firstColumn="1" w:lastColumn="0" w:oddVBand="0" w:evenVBand="0" w:oddHBand="0" w:evenHBand="0" w:firstRowFirstColumn="0" w:firstRowLastColumn="0" w:lastRowFirstColumn="0" w:lastRowLastColumn="0"/>
+            <w:tcW w:w="1696" w:type="dxa"/>
+          </w:tcPr>
+          <w:p>
+            <w:pPr>
+              <w:spacing w:after="0" w:line="240" w:lineRule="auto"/>
+              <w:rPr>
+                <w:rFonts w:ascii="Helvetica" w:hAnsi="Helvetica" w:cs="Helvetica"/>
+                <w:color w:val="000000"/>
+              </w:rPr>
+            </w:pPr>
+            <w:r>
+              <w:rPr>
+                <w:rFonts w:ascii="Helvetica" w:hAnsi="Helvetica" w:cs="Helvetica"/>
+                <w:color w:val="000000"/>
+              </w:rPr>
+              <w:t>chain</w:t>
+            </w:r>
+          </w:p>
+        </w:tc>
+        <w:tc>
+          <w:tcPr>
+            <w:tcW w:w="2129" w:type="dxa"/>
+          </w:tcPr>
+          <w:p>
+            <w:pPr>
+              <w:spacing w:after="0" w:line="240" w:lineRule="auto"/>
+              <w:cnfStyle w:val="000000000000" w:firstRow="0" w:lastRow="0" w:firstColumn="0" w:lastColumn="0" w:oddVBand="0" w:evenVBand="0" w:oddHBand="0" w:evenHBand="0" w:firstRowFirstColumn="0" w:firstRowLastColumn="0" w:lastRowFirstColumn="0" w:lastRowLastColumn="0"/>
+              <w:rPr>
+                <w:rFonts w:ascii="Helvetica" w:hAnsi="Helvetica" w:cs="Helvetica"/>
+                <w:color w:val="000000"/>
+              </w:rPr>
+            </w:pPr>
+            <w:r>
+              <w:rPr>
+                <w:rFonts w:ascii="Helvetica" w:hAnsi="Helvetica" w:cs="Helvetica"/>
+                <w:color w:val="000000"/>
+              </w:rPr>
+              <w:t>String</w:t>
+            </w:r>
+          </w:p>
+        </w:tc>
+        <w:tc>
+          <w:tcPr>
+            <w:tcW w:w="2265" w:type="dxa"/>
+          </w:tcPr>
+          <w:p>
+            <w:pPr>
+              <w:spacing w:after="0" w:line="240" w:lineRule="auto"/>
+              <w:cnfStyle w:val="000000000000" w:firstRow="0" w:lastRow="0" w:firstColumn="0" w:lastColumn="0" w:oddVBand="0" w:evenVBand="0" w:oddHBand="0" w:evenHBand="0" w:firstRowFirstColumn="0" w:firstRowLastColumn="0" w:lastRowFirstColumn="0" w:lastRowLastColumn="0"/>
+              <w:rPr>
+                <w:rFonts w:ascii="Helvetica" w:hAnsi="Helvetica" w:cs="Helvetica"/>
+                <w:color w:val="000000"/>
+              </w:rPr>
+            </w:pPr>
+          </w:p>
+        </w:tc>
+        <w:tc>
+          <w:tcPr>
+            <w:tcW w:w="1158" w:type="dxa"/>
+          </w:tcPr>
+          <w:p>
+            <w:pPr>
+              <w:spacing w:after="0" w:line="240" w:lineRule="auto"/>
+              <w:cnfStyle w:val="000000000000" w:firstRow="0" w:lastRow="0" w:firstColumn="0" w:lastColumn="0" w:oddVBand="0" w:evenVBand="0" w:oddHBand="0" w:evenHBand="0" w:firstRowFirstColumn="0" w:firstRowLastColumn="0" w:lastRowFirstColumn="0" w:lastRowLastColumn="0"/>
+              <w:rPr>
+                <w:rFonts w:ascii="Helvetica" w:hAnsi="Helvetica" w:cs="Helvetica"/>
+                <w:color w:val="000000"/>
+              </w:rPr>
+            </w:pPr>
+            <w:r>
+              <w:rPr>
+                <w:rFonts w:ascii="Helvetica" w:hAnsi="Helvetica" w:cs="Helvetica"/>
+                <w:color w:val="000000"/>
+              </w:rPr>
+              <w:t>Y</w:t>
+            </w:r>
+          </w:p>
+        </w:tc>
+      </w:tr>
+      <w:tr>
+        <w:trPr>
+          <w:trHeight w:val="300"/>
+        </w:trPr>
+        <w:tc>
+          <w:tcPr>
+            <w:cnfStyle w:val="001000000000" w:firstRow="0" w:lastRow="0" w:firstColumn="1" w:lastColumn="0" w:oddVBand="0" w:evenVBand="0" w:oddHBand="0" w:evenHBand="0" w:firstRowFirstColumn="0" w:firstRowLastColumn="0" w:lastRowFirstColumn="0" w:lastRowLastColumn="0"/>
+            <w:tcW w:w="1696" w:type="dxa"/>
+          </w:tcPr>
+          <w:p>
+            <w:pPr>
+              <w:spacing w:after="0" w:line="240" w:lineRule="auto"/>
+              <w:rPr>
+                <w:rFonts w:ascii="Helvetica" w:hAnsi="Helvetica" w:cs="Helvetica"/>
+                <w:color w:val="000000"/>
+              </w:rPr>
+            </w:pPr>
+            <w:r>
+              <w:rPr>
+                <w:rFonts w:ascii="Helvetica" w:hAnsi="Helvetica" w:cs="Helvetica"/>
+                <w:color w:val="000000"/>
+              </w:rPr>
+              <w:t>coinType</w:t>
+            </w:r>
+          </w:p>
+        </w:tc>
+        <w:tc>
+          <w:tcPr>
+            <w:tcW w:w="2129" w:type="dxa"/>
+          </w:tcPr>
+          <w:p>
+            <w:pPr>
+              <w:spacing w:after="0" w:line="240" w:lineRule="auto"/>
+              <w:cnfStyle w:val="000000000000" w:firstRow="0" w:lastRow="0" w:firstColumn="0" w:lastColumn="0" w:oddVBand="0" w:evenVBand="0" w:oddHBand="0" w:evenHBand="0" w:firstRowFirstColumn="0" w:firstRowLastColumn="0" w:lastRowFirstColumn="0" w:lastRowLastColumn="0"/>
+              <w:rPr>
+                <w:rFonts w:ascii="Helvetica" w:hAnsi="Helvetica" w:cs="Helvetica"/>
+                <w:color w:val="000000"/>
+              </w:rPr>
+            </w:pPr>
+            <w:r>
+              <w:rPr>
+                <w:rFonts w:ascii="Helvetica" w:hAnsi="Helvetica" w:cs="Helvetica"/>
+                <w:color w:val="000000"/>
+              </w:rPr>
+              <w:t>String</w:t>
+            </w:r>
+          </w:p>
+        </w:tc>
+        <w:tc>
+          <w:tcPr>
+            <w:tcW w:w="2265" w:type="dxa"/>
+          </w:tcPr>
+          <w:p>
+            <w:pPr>
+              <w:spacing w:after="0" w:line="240" w:lineRule="auto"/>
+              <w:cnfStyle w:val="000000000000" w:firstRow="0" w:lastRow="0" w:firstColumn="0" w:lastColumn="0" w:oddVBand="0" w:evenVBand="0" w:oddHBand="0" w:evenHBand="0" w:firstRowFirstColumn="0" w:firstRowLastColumn="0" w:lastRowFirstColumn="0" w:lastRowLastColumn="0"/>
+              <w:rPr>
+                <w:rFonts w:ascii="Helvetica" w:hAnsi="Helvetica" w:cs="Helvetica"/>
+                <w:color w:val="000000"/>
+              </w:rPr>
+            </w:pPr>
+          </w:p>
+        </w:tc>
+        <w:tc>
+          <w:tcPr>
+            <w:tcW w:w="1158" w:type="dxa"/>
+          </w:tcPr>
+          <w:p>
+            <w:pPr>
+              <w:spacing w:after="0" w:line="240" w:lineRule="auto"/>
+              <w:cnfStyle w:val="000000000000" w:firstRow="0" w:lastRow="0" w:firstColumn="0" w:lastColumn="0" w:oddVBand="0" w:evenVBand="0" w:oddHBand="0" w:evenHBand="0" w:firstRowFirstColumn="0" w:firstRowLastColumn="0" w:lastRowFirstColumn="0" w:lastRowLastColumn="0"/>
+              <w:rPr>
+                <w:rFonts w:ascii="Helvetica" w:hAnsi="Helvetica" w:cs="Helvetica"/>
+                <w:color w:val="000000"/>
+              </w:rPr>
+            </w:pPr>
+            <w:r>
+              <w:rPr>
+                <w:rFonts w:ascii="Helvetica" w:hAnsi="Helvetica" w:cs="Helvetica"/>
+                <w:color w:val="000000"/>
+              </w:rPr>
+              <w:t>Y</w:t>
+            </w:r>
+          </w:p>
+        </w:tc>
+      </w:tr>
+    </w:tbl>
+    <w:p>
+      <w:pPr>
+        <w:pStyle w:val="ListParagraph"/>
+        <w:numPr>
+          <w:ilvl w:val="0"/>
+          <w:numId w:val="2"/>
+        </w:numPr>
+        <w:rPr>
+          <w:rFonts w:ascii="Helvetica" w:hAnsi="Helvetica" w:cs="Helvetica"/>
+        </w:rPr>
+      </w:pPr>
+      <w:r>
+        <w:rPr>
+          <w:rFonts w:ascii="Helvetica" w:hAnsi="Helvetica" w:cs="Helvetica"/>
+        </w:rPr>
+        <w:t>Request example:</w:t>
+      </w:r>
+    </w:p>
+    <w:p>
+      <w:pPr>
+        <w:pStyle w:val="ListParagraph"/>
+        <w:ind w:left="1080"/>
+        <w:rPr>
+          <w:rFonts w:ascii="Helvetica" w:hAnsi="Helvetica" w:cs="Helvetica"/>
+        </w:rPr>
+      </w:pPr>
+      <w:r>
+        <w:rPr>
+          <w:rFonts w:ascii="Helvetica" w:hAnsi="Helvetica" w:cs="Helvetica"/>
+        </w:rPr>
+        <w:t>{</w:t>
+      </w:r>
+    </w:p>
+    <w:p>
+      <w:pPr>
+        <w:pStyle w:val="ListParagraph"/>
+        <w:ind w:left="1080"/>
+        <w:rPr>
+          <w:rFonts w:ascii="Helvetica" w:hAnsi="Helvetica" w:cs="Helvetica"/>
+        </w:rPr>
+      </w:pPr>
+      <w:r>
+        <w:rPr>
+          <w:rFonts w:ascii="Helvetica" w:hAnsi="Helvetica" w:cs="Helvetica"/>
+        </w:rPr>
+        <w:tab/>
+        <w:t>“method” : “</w:t>
+      </w:r>
+      <w:r>
+        <w:rPr>
+          <w:rFonts w:ascii="Helvetica" w:hAnsi="Helvetica" w:cs="Helvetica"/>
+        </w:rPr>
+        <w:t>SetupTrustLineOnXrp</w:t>
+      </w:r>
+      <w:r>
+        <w:rPr>
+          <w:rFonts w:ascii="Helvetica" w:hAnsi="Helvetica" w:cs="Helvetica"/>
+        </w:rPr>
+        <w:t>”,</w:t>
+      </w:r>
+    </w:p>
+    <w:p>
+      <w:pPr>
+        <w:pStyle w:val="ListParagraph"/>
+        <w:ind w:left="1080"/>
+        <w:rPr>
+          <w:rFonts w:ascii="Helvetica" w:hAnsi="Helvetica" w:cs="Helvetica"/>
+        </w:rPr>
+      </w:pPr>
+      <w:r>
+        <w:rPr>
+          <w:rFonts w:ascii="Helvetica" w:hAnsi="Helvetica" w:cs="Helvetica"/>
+        </w:rPr>
+        <w:tab/>
+        <w:t>“chain”:”</w:t>
+      </w:r>
+      <w:r>
+        <w:rPr>
+          <w:rFonts w:ascii="Helvetica" w:hAnsi="Helvetica" w:cs="Helvetica"/>
+        </w:rPr>
+        <w:t>Xrpl</w:t>
+      </w:r>
+      <w:r>
+        <w:rPr>
+          <w:rFonts w:ascii="Helvetica" w:hAnsi="Helvetica" w:cs="Helvetica"/>
+        </w:rPr>
+        <w:t>”,</w:t>
+      </w:r>
+    </w:p>
+    <w:p>
+      <w:pPr>
+        <w:pStyle w:val="ListParagraph"/>
+        <w:ind w:left="1080"/>
+        <w:rPr>
+          <w:rFonts w:ascii="Helvetica" w:hAnsi="Helvetica" w:cs="Helvetica"/>
+        </w:rPr>
+      </w:pPr>
+      <w:r>
+        <w:rPr>
+          <w:rFonts w:ascii="Helvetica" w:hAnsi="Helvetica" w:cs="Helvetica"/>
+        </w:rPr>
+        <w:tab/>
+        <w:t>“coinType”:”</w:t>
+      </w:r>
+      <w:r>
+        <w:rPr>
+          <w:rFonts w:ascii="Helvetica" w:hAnsi="Helvetica" w:cs="Helvetica"/>
+        </w:rPr>
+        <w:t>ARTI</w:t>
+      </w:r>
+      <w:r>
+        <w:rPr>
+          <w:rFonts w:ascii="Helvetica" w:hAnsi="Helvetica" w:cs="Helvetica"/>
+        </w:rPr>
+        <w:t>”</w:t>
+      </w:r>
+    </w:p>
+    <w:p>
+      <w:pPr>
+        <w:pStyle w:val="ListParagraph"/>
+        <w:ind w:left="1080"/>
+        <w:rPr>
+          <w:rFonts w:ascii="Helvetica" w:hAnsi="Helvetica" w:cs="Helvetica"/>
+        </w:rPr>
+      </w:pPr>
+      <w:r>
+        <w:rPr>
+          <w:rFonts w:ascii="Helvetica" w:hAnsi="Helvetica" w:cs="Helvetica"/>
+        </w:rPr>
+        <w:t>}</w:t>
+      </w:r>
+    </w:p>
+    <w:p>
+      <w:pPr>
+        <w:pStyle w:val="ListParagraph"/>
+        <w:numPr>
+          <w:ilvl w:val="0"/>
+          <w:numId w:val="2"/>
+        </w:numPr>
+        <w:rPr>
+          <w:rFonts w:ascii="Helvetica" w:hAnsi="Helvetica" w:cs="Helvetica"/>
+        </w:rPr>
+      </w:pPr>
+      <w:r>
+        <w:rPr>
+          <w:rFonts w:ascii="Helvetica" w:hAnsi="Helvetica" w:cs="Helvetica"/>
+        </w:rPr>
+        <w:t>Response parameters</w:t>
+      </w:r>
+    </w:p>
+    <w:tbl>
+      <w:tblPr>
+        <w:tblStyle w:val="GridTable1Light1"/>
+        <w:tblW w:w="6434" w:type="dxa"/>
+        <w:tblInd w:w="1014" w:type="dxa"/>
+        <w:tblLook w:val="04A0" w:firstRow="1" w:lastRow="0" w:firstColumn="1" w:lastColumn="0" w:noHBand="0" w:noVBand="1"/>
+      </w:tblPr>
+      <w:tblGrid>
+        <w:gridCol w:w="2245"/>
+        <w:gridCol w:w="2195"/>
+        <w:gridCol w:w="1994"/>
+      </w:tblGrid>
+      <w:tr>
+        <w:trPr>
+          <w:cnfStyle w:val="100000000000" w:firstRow="1" w:lastRow="0" w:firstColumn="0" w:lastColumn="0" w:oddVBand="0" w:evenVBand="0" w:oddHBand="0" w:evenHBand="0" w:firstRowFirstColumn="0" w:firstRowLastColumn="0" w:lastRowFirstColumn="0" w:lastRowLastColumn="0"/>
+          <w:trHeight w:val="300"/>
+        </w:trPr>
+        <w:tc>
+          <w:tcPr>
+            <w:cnfStyle w:val="001000000000" w:firstRow="0" w:lastRow="0" w:firstColumn="1" w:lastColumn="0" w:oddVBand="0" w:evenVBand="0" w:oddHBand="0" w:evenHBand="0" w:firstRowFirstColumn="0" w:firstRowLastColumn="0" w:lastRowFirstColumn="0" w:lastRowLastColumn="0"/>
+            <w:tcW w:w="2245" w:type="dxa"/>
+          </w:tcPr>
+          <w:p>
+            <w:pPr>
+              <w:spacing w:after="0" w:line="240" w:lineRule="auto"/>
+              <w:rPr>
+                <w:rFonts w:ascii="Helvetica" w:hAnsi="Helvetica" w:cs="Helvetica"/>
+                <w:b w:val="0"/>
+                <w:bCs w:val="0"/>
+                <w:color w:val="000000"/>
+              </w:rPr>
+            </w:pPr>
+            <w:r>
+              <w:rPr>
+                <w:rFonts w:ascii="Helvetica" w:hAnsi="Helvetica" w:cs="Helvetica"/>
+                <w:color w:val="000000"/>
+              </w:rPr>
+              <w:t>Field</w:t>
+            </w:r>
+          </w:p>
+        </w:tc>
+        <w:tc>
+          <w:tcPr>
+            <w:tcW w:w="2195" w:type="dxa"/>
+          </w:tcPr>
+          <w:p>
+            <w:pPr>
+              <w:spacing w:after="0" w:line="240" w:lineRule="auto"/>
+              <w:cnfStyle w:val="100000000000" w:firstRow="1" w:lastRow="0" w:firstColumn="0" w:lastColumn="0" w:oddVBand="0" w:evenVBand="0" w:oddHBand="0" w:evenHBand="0" w:firstRowFirstColumn="0" w:firstRowLastColumn="0" w:lastRowFirstColumn="0" w:lastRowLastColumn="0"/>
+              <w:rPr>
+                <w:rFonts w:ascii="Helvetica" w:hAnsi="Helvetica" w:cs="Helvetica"/>
+                <w:b w:val="0"/>
+                <w:bCs w:val="0"/>
+                <w:color w:val="000000"/>
+              </w:rPr>
+            </w:pPr>
+            <w:r>
+              <w:rPr>
+                <w:rFonts w:ascii="Helvetica" w:hAnsi="Helvetica" w:cs="Helvetica"/>
+                <w:color w:val="000000"/>
+              </w:rPr>
+              <w:t>category</w:t>
+            </w:r>
+          </w:p>
+        </w:tc>
+        <w:tc>
+          <w:tcPr>
+            <w:tcW w:w="1994" w:type="dxa"/>
+          </w:tcPr>
+          <w:p>
+            <w:pPr>
+              <w:spacing w:after="0" w:line="240" w:lineRule="auto"/>
+              <w:cnfStyle w:val="100000000000" w:firstRow="1" w:lastRow="0" w:firstColumn="0" w:lastColumn="0" w:oddVBand="0" w:evenVBand="0" w:oddHBand="0" w:evenHBand="0" w:firstRowFirstColumn="0" w:firstRowLastColumn="0" w:lastRowFirstColumn="0" w:lastRowLastColumn="0"/>
+              <w:rPr>
+                <w:rFonts w:ascii="Helvetica" w:hAnsi="Helvetica" w:cs="Helvetica"/>
+                <w:b w:val="0"/>
+                <w:bCs w:val="0"/>
+                <w:color w:val="000000"/>
+              </w:rPr>
+            </w:pPr>
+            <w:r>
+              <w:rPr>
+                <w:rFonts w:ascii="Helvetica" w:hAnsi="Helvetica" w:cs="Helvetica"/>
+                <w:color w:val="000000"/>
+              </w:rPr>
+              <w:t>explanation</w:t>
+            </w:r>
+          </w:p>
+        </w:tc>
+      </w:tr>
+      <w:tr>
+        <w:trPr>
+          <w:trHeight w:val="300"/>
+        </w:trPr>
+        <w:tc>
+          <w:tcPr>
+            <w:cnfStyle w:val="001000000000" w:firstRow="0" w:lastRow="0" w:firstColumn="1" w:lastColumn="0" w:oddVBand="0" w:evenVBand="0" w:oddHBand="0" w:evenHBand="0" w:firstRowFirstColumn="0" w:firstRowLastColumn="0" w:lastRowFirstColumn="0" w:lastRowLastColumn="0"/>
+            <w:tcW w:w="2245" w:type="dxa"/>
+          </w:tcPr>
+          <w:p>
+            <w:pPr>
+              <w:spacing w:after="0" w:line="240" w:lineRule="auto"/>
+              <w:rPr>
+                <w:rFonts w:ascii="Helvetica" w:hAnsi="Helvetica" w:cs="Helvetica"/>
+                <w:b w:val="0"/>
+                <w:bCs w:val="0"/>
+                <w:color w:val="000000"/>
+              </w:rPr>
+            </w:pPr>
+            <w:r>
+              <w:rPr>
+                <w:rFonts w:ascii="Helvetica" w:hAnsi="Helvetica" w:cs="Helvetica"/>
+                <w:color w:val="000000"/>
+              </w:rPr>
+              <w:t>status</w:t>
+            </w:r>
+          </w:p>
+        </w:tc>
+        <w:tc>
+          <w:tcPr>
+            <w:tcW w:w="2195" w:type="dxa"/>
+          </w:tcPr>
+          <w:p>
+            <w:pPr>
+              <w:spacing w:after="0" w:line="240" w:lineRule="auto"/>
+              <w:cnfStyle w:val="000000000000" w:firstRow="0" w:lastRow="0" w:firstColumn="0" w:lastColumn="0" w:oddVBand="0" w:evenVBand="0" w:oddHBand="0" w:evenHBand="0" w:firstRowFirstColumn="0" w:firstRowLastColumn="0" w:lastRowFirstColumn="0" w:lastRowLastColumn="0"/>
+              <w:rPr>
+                <w:rFonts w:ascii="Helvetica" w:hAnsi="Helvetica" w:cs="Helvetica"/>
+                <w:color w:val="000000"/>
+              </w:rPr>
+            </w:pPr>
+            <w:r>
+              <w:rPr>
+                <w:rFonts w:ascii="Helvetica" w:hAnsi="Helvetica" w:cs="Helvetica"/>
+                <w:color w:val="000000"/>
+              </w:rPr>
+              <w:t>Integer</w:t>
+            </w:r>
+          </w:p>
+        </w:tc>
+        <w:tc>
+          <w:tcPr>
+            <w:tcW w:w="1994" w:type="dxa"/>
+          </w:tcPr>
+          <w:p>
+            <w:pPr>
+              <w:spacing w:after="0" w:line="240" w:lineRule="auto"/>
+              <w:cnfStyle w:val="000000000000" w:firstRow="0" w:lastRow="0" w:firstColumn="0" w:lastColumn="0" w:oddVBand="0" w:evenVBand="0" w:oddHBand="0" w:evenHBand="0" w:firstRowFirstColumn="0" w:firstRowLastColumn="0" w:lastRowFirstColumn="0" w:lastRowLastColumn="0"/>
+              <w:rPr>
+                <w:rFonts w:ascii="Helvetica" w:hAnsi="Helvetica" w:cs="Helvetica"/>
+                <w:color w:val="000000"/>
+              </w:rPr>
+            </w:pPr>
+            <w:r>
+              <w:rPr>
+                <w:rFonts w:ascii="Helvetica" w:hAnsi="Helvetica" w:cs="Helvetica"/>
+                <w:color w:val="000000"/>
+              </w:rPr>
+              <w:t>Response code (see Appendix 4.1)</w:t>
+            </w:r>
+          </w:p>
+        </w:tc>
+      </w:tr>
+      <w:tr>
+        <w:trPr>
+          <w:trHeight w:val="300"/>
+        </w:trPr>
+        <w:tc>
+          <w:tcPr>
+            <w:cnfStyle w:val="001000000000" w:firstRow="0" w:lastRow="0" w:firstColumn="1" w:lastColumn="0" w:oddVBand="0" w:evenVBand="0" w:oddHBand="0" w:evenHBand="0" w:firstRowFirstColumn="0" w:firstRowLastColumn="0" w:lastRowFirstColumn="0" w:lastRowLastColumn="0"/>
+            <w:tcW w:w="2245" w:type="dxa"/>
+          </w:tcPr>
+          <w:p>
+            <w:pPr>
+              <w:spacing w:after="0" w:line="240" w:lineRule="auto"/>
+              <w:rPr>
+                <w:rFonts w:ascii="Helvetica" w:hAnsi="Helvetica" w:cs="Helvetica"/>
+                <w:b w:val="0"/>
+                <w:bCs w:val="0"/>
+                <w:color w:val="000000"/>
+              </w:rPr>
+            </w:pPr>
+            <w:r>
+              <w:rPr>
+                <w:rFonts w:ascii="Helvetica" w:hAnsi="Helvetica" w:cs="Helvetica"/>
+                <w:color w:val="000000"/>
+              </w:rPr>
+              <w:t>m</w:t>
+            </w:r>
+            <w:r>
+              <w:rPr>
+                <w:rFonts w:ascii="Helvetica" w:hAnsi="Helvetica" w:cs="Helvetica"/>
+                <w:color w:val="000000"/>
+              </w:rPr>
+              <w:t>sg</w:t>
+            </w:r>
+          </w:p>
+        </w:tc>
+        <w:tc>
+          <w:tcPr>
+            <w:tcW w:w="2195" w:type="dxa"/>
+          </w:tcPr>
+          <w:p>
+            <w:pPr>
+              <w:spacing w:after="0" w:line="240" w:lineRule="auto"/>
+              <w:cnfStyle w:val="000000000000" w:firstRow="0" w:lastRow="0" w:firstColumn="0" w:lastColumn="0" w:oddVBand="0" w:evenVBand="0" w:oddHBand="0" w:evenHBand="0" w:firstRowFirstColumn="0" w:firstRowLastColumn="0" w:lastRowFirstColumn="0" w:lastRowLastColumn="0"/>
+              <w:rPr>
+                <w:rFonts w:ascii="Helvetica" w:hAnsi="Helvetica" w:cs="Helvetica"/>
+                <w:color w:val="000000"/>
+              </w:rPr>
+            </w:pPr>
+            <w:r>
+              <w:rPr>
+                <w:rFonts w:ascii="Helvetica" w:hAnsi="Helvetica" w:cs="Helvetica"/>
+                <w:color w:val="000000"/>
+              </w:rPr>
+              <w:t>String</w:t>
+            </w:r>
+          </w:p>
+        </w:tc>
+        <w:tc>
+          <w:tcPr>
+            <w:tcW w:w="1994" w:type="dxa"/>
+          </w:tcPr>
+          <w:p>
+            <w:pPr>
+              <w:spacing w:after="0" w:line="240" w:lineRule="auto"/>
+              <w:cnfStyle w:val="000000000000" w:firstRow="0" w:lastRow="0" w:firstColumn="0" w:lastColumn="0" w:oddVBand="0" w:evenVBand="0" w:oddHBand="0" w:evenHBand="0" w:firstRowFirstColumn="0" w:firstRowLastColumn="0" w:lastRowFirstColumn="0" w:lastRowLastColumn="0"/>
+              <w:rPr>
+                <w:rFonts w:ascii="Helvetica" w:hAnsi="Helvetica" w:cs="Helvetica"/>
+                <w:color w:val="000000"/>
+              </w:rPr>
+            </w:pPr>
+            <w:r>
+              <w:rPr>
+                <w:rFonts w:ascii="Helvetica" w:hAnsi="Helvetica" w:cs="Helvetica"/>
+                <w:color w:val="000000"/>
+              </w:rPr>
+              <w:t>response message</w:t>
+            </w:r>
+          </w:p>
+        </w:tc>
+      </w:tr>
+    </w:tbl>
+    <w:p>
+      <w:pPr>
+        <w:pStyle w:val="ListParagraph"/>
+        <w:numPr>
+          <w:ilvl w:val="0"/>
+          <w:numId w:val="2"/>
+        </w:numPr>
+        <w:rPr>
+          <w:rFonts w:ascii="Helvetica" w:hAnsi="Helvetica" w:cs="Helvetica"/>
+        </w:rPr>
+      </w:pPr>
+      <w:r>
+        <w:rPr>
+          <w:rFonts w:ascii="Helvetica" w:hAnsi="Helvetica" w:cs="Helvetica"/>
+        </w:rPr>
+        <w:t>Response example:</w:t>
+      </w:r>
+    </w:p>
+    <w:p>
+      <w:pPr>
+        <w:pStyle w:val="ListParagraph"/>
+        <w:numPr>
+          <w:ilvl w:val="0"/>
+          <w:numId w:val="5"/>
+        </w:numPr>
+        <w:rPr>
+          <w:rFonts w:ascii="Helvetica" w:hAnsi="Helvetica" w:cs="Helvetica"/>
+        </w:rPr>
+      </w:pPr>
+      <w:r>
+        <w:rPr>
+          <w:rFonts w:ascii="Helvetica" w:hAnsi="Helvetica" w:cs="Helvetica"/>
+        </w:rPr>
+        <w:t>success</w:t>
+      </w:r>
+    </w:p>
+    <w:p>
+      <w:pPr>
+        <w:pStyle w:val="ListParagraph"/>
+        <w:ind w:left="1800"/>
+        <w:rPr>
+          <w:rFonts w:ascii="Helvetica" w:hAnsi="Helvetica" w:cs="Helvetica"/>
+        </w:rPr>
+      </w:pPr>
+      <w:r>
+        <w:rPr>
+          <w:rFonts w:ascii="Helvetica" w:hAnsi="Helvetica" w:cs="Helvetica"/>
+        </w:rPr>
+        <w:t>{</w:t>
+      </w:r>
+    </w:p>
+    <w:p>
+      <w:pPr>
+        <w:pStyle w:val="ListParagraph"/>
+        <w:ind w:left="1800"/>
+        <w:rPr>
+          <w:rFonts w:ascii="Helvetica" w:hAnsi="Helvetica" w:cs="Helvetica"/>
+        </w:rPr>
+      </w:pPr>
+      <w:r>
+        <w:rPr>
+          <w:rFonts w:ascii="Helvetica" w:hAnsi="Helvetica" w:cs="Helvetica"/>
+        </w:rPr>
+        <w:tab/>
+        <w:t>"status" : 0,</w:t>
+      </w:r>
+    </w:p>
+    <w:p>
+      <w:pPr>
+        <w:pStyle w:val="ListParagraph"/>
+        <w:ind w:left="1800"/>
+        <w:rPr>
+          <w:rFonts w:ascii="Helvetica" w:hAnsi="Helvetica" w:cs="Helvetica"/>
+        </w:rPr>
+      </w:pPr>
+      <w:r>
+        <w:rPr>
+          <w:rFonts w:ascii="Helvetica" w:hAnsi="Helvetica" w:cs="Helvetica"/>
+        </w:rPr>
+        <w:tab/>
+        <w:t>"msg" : "SUCCESS",</w:t>
+      </w:r>
+    </w:p>
+    <w:p>
+      <w:pPr>
+        <w:pStyle w:val="ListParagraph"/>
+        <w:ind w:left="1800"/>
+        <w:rPr>
+          <w:rFonts w:ascii="Helvetica" w:hAnsi="Helvetica" w:cs="Helvetica"/>
+        </w:rPr>
+      </w:pPr>
+      <w:r>
+        <w:rPr>
+          <w:rFonts w:ascii="Helvetica" w:hAnsi="Helvetica" w:cs="Helvetica"/>
+        </w:rPr>
+        <w:t>}</w:t>
+      </w:r>
+    </w:p>
+    <w:p>
+      <w:pPr>
+        <w:pStyle w:val="ListParagraph"/>
+        <w:numPr>
+          <w:ilvl w:val="0"/>
+          <w:numId w:val="5"/>
+        </w:numPr>
+        <w:rPr>
+          <w:rFonts w:ascii="Helvetica" w:hAnsi="Helvetica" w:cs="Helvetica"/>
+        </w:rPr>
+      </w:pPr>
+      <w:r>
+        <w:rPr>
+          <w:rFonts w:ascii="Helvetica" w:hAnsi="Helvetica" w:cs="Helvetica"/>
+        </w:rPr>
+        <w:t>error</w:t>
+      </w:r>
+    </w:p>
+    <w:p>
+      <w:pPr>
+        <w:pStyle w:val="ListParagraph"/>
+        <w:ind w:left="1800"/>
+        <w:rPr>
+          <w:rFonts w:ascii="Helvetica" w:hAnsi="Helvetica" w:cs="Helvetica"/>
+        </w:rPr>
+      </w:pPr>
+      <w:r>
+        <w:rPr>
+          <w:rFonts w:ascii="Helvetica" w:hAnsi="Helvetica" w:cs="Helvetica"/>
+        </w:rPr>
+        <w:t>{</w:t>
+      </w:r>
+    </w:p>
+    <w:p>
+      <w:pPr>
+        <w:pStyle w:val="ListParagraph"/>
+        <w:ind w:left="1800"/>
+        <w:rPr>
+          <w:rFonts w:ascii="Helvetica" w:hAnsi="Helvetica" w:cs="Helvetica"/>
+        </w:rPr>
+      </w:pPr>
+      <w:r>
+        <w:rPr>
+          <w:rFonts w:ascii="Helvetica" w:hAnsi="Helvetica" w:cs="Helvetica"/>
+        </w:rPr>
+        <w:tab/>
+        <w:t>“status”: 1,</w:t>
+      </w:r>
+    </w:p>
+    <w:p>
+      <w:pPr>
+        <w:pStyle w:val="ListParagraph"/>
+        <w:ind w:left="1800"/>
+        <w:rPr>
+          <w:rFonts w:ascii="Helvetica" w:hAnsi="Helvetica" w:cs="Helvetica"/>
+        </w:rPr>
+      </w:pPr>
+      <w:r>
+        <w:rPr>
+          <w:rFonts w:ascii="Helvetica" w:hAnsi="Helvetica" w:cs="Helvetica"/>
+        </w:rPr>
+        <w:tab/>
+        <w:t>" msg ” : "Fail"</w:t>
+      </w:r>
+    </w:p>
+    <w:p>
+      <w:pPr>
+        <w:pStyle w:val="ListParagraph"/>
+        <w:ind w:left="1800"/>
+        <w:rPr>
+          <w:rFonts w:ascii="Helvetica" w:hAnsi="Helvetica" w:cs="Helvetica"/>
+        </w:rPr>
+      </w:pPr>
+      <w:r>
+        <w:rPr>
+          <w:rFonts w:ascii="Helvetica" w:hAnsi="Helvetica" w:cs="Helvetica"/>
+        </w:rPr>
+        <w:t>}</w:t>
+      </w:r>
+    </w:p>
+    <w:p>
+      <w:pPr>
+        <w:pStyle w:val="ListParagraph"/>
+        <w:ind w:left="1800"/>
+        <w:rPr>
+          <w:rFonts w:ascii="Helvetica" w:hAnsi="Helvetica" w:cs="Helvetica"/>
+        </w:rPr>
+      </w:pPr>
+    </w:p>
+    <w:p>
+      <w:pPr>
+        <w:pStyle w:val="ListParagraph"/>
+        <w:numPr>
+          <w:ilvl w:val="0"/>
+          <w:numId w:val="7"/>
+        </w:numPr>
+        <w:outlineLvl w:val="1"/>
+        <w:rPr>
+          <w:rFonts w:ascii="Helvetica" w:hAnsi="Helvetica" w:cs="Helvetica"/>
+        </w:rPr>
+      </w:pPr>
       <w:bookmarkStart w:id="18" w:name="_Toc176531125"/>
+      <w:bookmarkStart w:id="19" w:name="_GoBack"/>
+      <w:bookmarkEnd w:id="19"/>
       <w:r>
         <w:rPr>
           <w:rFonts w:ascii="Helvetica" w:hAnsi="Helvetica" w:cs="Helvetica"/>
@@ -16783,7 +17821,7 @@
           <w:rFonts w:ascii="Helvetica" w:hAnsi="Helvetica" w:cs="Helvetica"/>
         </w:rPr>
       </w:pPr>
-      <w:bookmarkStart w:id="19" w:name="_Toc176531126"/>
+      <w:bookmarkStart w:id="20" w:name="_Toc176531126"/>
       <w:r>
         <w:rPr>
           <w:rFonts w:ascii="Helvetica" w:hAnsi="Helvetica" w:cs="Helvetica"/>
@@ -16796,7 +17834,7 @@
         </w:rPr>
         <w:t xml:space="preserve"> / Unstake</w:t>
       </w:r>
-      <w:bookmarkEnd w:id="19"/>
+      <w:bookmarkEnd w:id="20"/>
     </w:p>
     <w:p>
       <w:pPr>
@@ -18272,14 +19310,14 @@
           <w:rFonts w:ascii="Helvetica" w:hAnsi="Helvetica" w:cs="Helvetica"/>
         </w:rPr>
       </w:pPr>
-      <w:bookmarkStart w:id="20" w:name="_Toc176531127"/>
+      <w:bookmarkStart w:id="21" w:name="_Toc176531127"/>
       <w:r>
         <w:rPr>
           <w:rFonts w:ascii="Helvetica" w:hAnsi="Helvetica" w:cs="Helvetica"/>
         </w:rPr>
         <w:t>ClaimStakingBonus</w:t>
       </w:r>
-      <w:bookmarkEnd w:id="20"/>
+      <w:bookmarkEnd w:id="21"/>
     </w:p>
     <w:p>
       <w:pPr>
@@ -19545,14 +20583,14 @@
           <w:rFonts w:ascii="Helvetica" w:hAnsi="Helvetica" w:cs="Helvetica"/>
         </w:rPr>
       </w:pPr>
-      <w:bookmarkStart w:id="21" w:name="_Toc176531128"/>
+      <w:bookmarkStart w:id="22" w:name="_Toc176531128"/>
       <w:r>
         <w:rPr>
           <w:rFonts w:ascii="Helvetica" w:hAnsi="Helvetica" w:cs="Helvetica"/>
         </w:rPr>
         <w:t>GetBalanceModalInfo</w:t>
       </w:r>
-      <w:bookmarkEnd w:id="21"/>
+      <w:bookmarkEnd w:id="22"/>
     </w:p>
     <w:p>
       <w:pPr>
@@ -19742,7 +20780,14 @@
                 <w:rFonts w:ascii="Helvetica" w:hAnsi="Helvetica" w:cs="Helvetica"/>
                 <w:color w:val="000000"/>
               </w:rPr>
-              <w:t>Method</w:t>
+              <w:t>m</w:t>
+            </w:r>
+            <w:r>
+              <w:rPr>
+                <w:rFonts w:ascii="Helvetica" w:hAnsi="Helvetica" w:cs="Helvetica"/>
+                <w:color w:val="000000"/>
+              </w:rPr>
+              <w:t>ethod</w:t>
             </w:r>
           </w:p>
         </w:tc>
@@ -19990,7 +21035,7 @@
         <w:rPr>
           <w:rFonts w:ascii="Helvetica" w:hAnsi="Helvetica" w:cs="Helvetica"/>
         </w:rPr>
-        <w:t>“ coinType” : “xrpl”</w:t>
+        <w:t>“ coinType” : “xrp”</w:t>
       </w:r>
     </w:p>
     <w:p>
@@ -20625,6 +21670,77 @@
           </w:p>
         </w:tc>
       </w:tr>
+      <w:tr>
+        <w:trPr>
+          <w:trHeight w:val="300"/>
+        </w:trPr>
+        <w:tc>
+          <w:tcPr>
+            <w:cnfStyle w:val="001000000000" w:firstRow="0" w:lastRow="0" w:firstColumn="1" w:lastColumn="0" w:oddVBand="0" w:evenVBand="0" w:oddHBand="0" w:evenHBand="0" w:firstRowFirstColumn="0" w:firstRowLastColumn="0" w:lastRowFirstColumn="0" w:lastRowLastColumn="0"/>
+            <w:tcW w:w="2307" w:type="dxa"/>
+          </w:tcPr>
+          <w:p>
+            <w:pPr>
+              <w:spacing w:after="0" w:line="240" w:lineRule="auto"/>
+              <w:rPr>
+                <w:rFonts w:ascii="Helvetica" w:hAnsi="Helvetica" w:cs="Helvetica"/>
+                <w:color w:val="000000"/>
+              </w:rPr>
+            </w:pPr>
+            <w:r>
+              <w:rPr>
+                <w:rFonts w:ascii="Helvetica" w:hAnsi="Helvetica" w:cs="Helvetica"/>
+                <w:color w:val="000000"/>
+              </w:rPr>
+              <w:t>depositable</w:t>
+            </w:r>
+          </w:p>
+        </w:tc>
+        <w:tc>
+          <w:tcPr>
+            <w:tcW w:w="1993" w:type="dxa"/>
+          </w:tcPr>
+          <w:p>
+            <w:pPr>
+              <w:spacing w:after="0" w:line="240" w:lineRule="auto"/>
+              <w:cnfStyle w:val="000000000000" w:firstRow="0" w:lastRow="0" w:firstColumn="0" w:lastColumn="0" w:oddVBand="0" w:evenVBand="0" w:oddHBand="0" w:evenHBand="0" w:firstRowFirstColumn="0" w:firstRowLastColumn="0" w:lastRowFirstColumn="0" w:lastRowLastColumn="0"/>
+              <w:rPr>
+                <w:rFonts w:ascii="Helvetica" w:hAnsi="Helvetica" w:cs="Helvetica"/>
+                <w:color w:val="000000"/>
+              </w:rPr>
+            </w:pPr>
+            <w:r>
+              <w:rPr>
+                <w:rFonts w:ascii="Helvetica" w:hAnsi="Helvetica" w:cs="Helvetica"/>
+                <w:color w:val="000000"/>
+              </w:rPr>
+              <w:t>Bool</w:t>
+            </w:r>
+          </w:p>
+        </w:tc>
+        <w:tc>
+          <w:tcPr>
+            <w:tcW w:w="2134" w:type="dxa"/>
+          </w:tcPr>
+          <w:p>
+            <w:pPr>
+              <w:spacing w:after="0" w:line="240" w:lineRule="auto"/>
+              <w:cnfStyle w:val="000000000000" w:firstRow="0" w:lastRow="0" w:firstColumn="0" w:lastColumn="0" w:oddVBand="0" w:evenVBand="0" w:oddHBand="0" w:evenHBand="0" w:firstRowFirstColumn="0" w:firstRowLastColumn="0" w:lastRowFirstColumn="0" w:lastRowLastColumn="0"/>
+              <w:rPr>
+                <w:rFonts w:ascii="Helvetica" w:hAnsi="Helvetica" w:cs="Helvetica"/>
+                <w:color w:val="000000"/>
+              </w:rPr>
+            </w:pPr>
+            <w:r>
+              <w:rPr>
+                <w:rFonts w:ascii="Helvetica" w:hAnsi="Helvetica" w:cs="Helvetica"/>
+                <w:color w:val="000000"/>
+              </w:rPr>
+              <w:t>When using xrp token, first setup trust line</w:t>
+            </w:r>
+          </w:p>
+        </w:tc>
+      </w:tr>
     </w:tbl>
     <w:p>
       <w:pPr>
@@ -20706,7 +21822,13 @@
           <w:rFonts w:ascii="Helvetica" w:hAnsi="Helvetica" w:cs="Helvetica"/>
         </w:rPr>
         <w:tab/>
-        <w:t>" msg " : "SUCCESS",</w:t>
+        <w:t>"</w:t>
+      </w:r>
+      <w:r>
+        <w:rPr>
+          <w:rFonts w:ascii="Helvetica" w:hAnsi="Helvetica" w:cs="Helvetica"/>
+        </w:rPr>
+        <w:t>msg " : "SUCCESS",</w:t>
       </w:r>
     </w:p>
     <w:p>
@@ -20721,6 +21843,7 @@
         <w:rPr>
           <w:rFonts w:ascii="Helvetica" w:hAnsi="Helvetica" w:cs="Helvetica"/>
         </w:rPr>
+        <w:lastRenderedPageBreak/>
         <w:tab/>
         <w:t>"balance" : 10000,</w:t>
       </w:r>
@@ -20769,7 +21892,6 @@
         <w:rPr>
           <w:rFonts w:ascii="Helvetica" w:hAnsi="Helvetica" w:cs="Helvetica"/>
         </w:rPr>
-        <w:lastRenderedPageBreak/>
         <w:tab/>
         <w:t>“withdrawalMaxLimit”:30,     //10% of bet amount,</w:t>
       </w:r>
@@ -20788,6 +21910,28 @@
         </w:rPr>
         <w:tab/>
         <w:t>“depositMinLimit”:10xrpl</w:t>
+      </w:r>
+      <w:r>
+        <w:rPr>
+          <w:rFonts w:ascii="Helvetica" w:hAnsi="Helvetica" w:cs="Helvetica"/>
+        </w:rPr>
+        <w:t>,</w:t>
+      </w:r>
+    </w:p>
+    <w:p>
+      <w:pPr>
+        <w:pStyle w:val="ListParagraph"/>
+        <w:ind w:left="1800"/>
+        <w:rPr>
+          <w:rFonts w:ascii="Helvetica" w:hAnsi="Helvetica" w:cs="Helvetica"/>
+        </w:rPr>
+      </w:pPr>
+      <w:r>
+        <w:rPr>
+          <w:rFonts w:ascii="Helvetica" w:hAnsi="Helvetica" w:cs="Helvetica"/>
+        </w:rPr>
+        <w:tab/>
+        <w:t>“depositable”:true,</w:t>
       </w:r>
     </w:p>
     <w:p>
@@ -20897,7 +22041,7 @@
           <w:rFonts w:ascii="Helvetica" w:hAnsi="Helvetica" w:cs="Helvetica"/>
         </w:rPr>
       </w:pPr>
-      <w:bookmarkStart w:id="22" w:name="_Toc176531129"/>
+      <w:bookmarkStart w:id="23" w:name="_Toc176531129"/>
       <w:r>
         <w:rPr>
           <w:rFonts w:ascii="Helvetica" w:hAnsi="Helvetica" w:cs="Helvetica"/>
@@ -20916,7 +22060,7 @@
         </w:rPr>
         <w:t>BalanceModalInfo</w:t>
       </w:r>
-      <w:bookmarkEnd w:id="22"/>
+      <w:bookmarkEnd w:id="23"/>
     </w:p>
     <w:p>
       <w:pPr>
@@ -22271,6 +23415,7 @@
         <w:rPr>
           <w:rFonts w:ascii="Helvetica" w:hAnsi="Helvetica" w:cs="Helvetica"/>
         </w:rPr>
+        <w:lastRenderedPageBreak/>
         <w:tab/>
         <w:t>“modalMessage”:”The first deposit amount must be larger than 10 xrpl”,</w:t>
       </w:r>
@@ -22340,7 +23485,6 @@
         <w:rPr>
           <w:rFonts w:ascii="Helvetica" w:hAnsi="Helvetica" w:cs="Helvetica"/>
         </w:rPr>
-        <w:lastRenderedPageBreak/>
         <w:t>},</w:t>
       </w:r>
     </w:p>
@@ -23779,6 +24923,7 @@
         <w:rPr>
           <w:rFonts w:ascii="Helvetica" w:hAnsi="Helvetica" w:cs="Helvetica"/>
         </w:rPr>
+        <w:lastRenderedPageBreak/>
         <w:t>success</w:t>
       </w:r>
     </w:p>
@@ -23841,7 +24986,6 @@
         <w:rPr>
           <w:rFonts w:ascii="Helvetica" w:hAnsi="Helvetica" w:cs="Helvetica"/>
         </w:rPr>
-        <w:lastRenderedPageBreak/>
         <w:tab/>
         <w:t>"virtualBalance" : 10000,</w:t>
       </w:r>
@@ -25215,6 +26359,7 @@
         <w:rPr>
           <w:rFonts w:ascii="Helvetica" w:hAnsi="Helvetica" w:cs="Helvetica"/>
         </w:rPr>
+        <w:lastRenderedPageBreak/>
         <w:tab/>
         <w:t>"msg " : "SUCCESS",</w:t>
       </w:r>
@@ -25281,7 +26426,6 @@
         <w:rPr>
           <w:rFonts w:ascii="Helvetica" w:hAnsi="Helvetica" w:cs="Helvetica"/>
         </w:rPr>
-        <w:lastRenderedPageBreak/>
         <w:t>error</w:t>
       </w:r>
     </w:p>
@@ -26667,6 +27811,7 @@
         <w:rPr>
           <w:rFonts w:ascii="Helvetica" w:hAnsi="Helvetica" w:cs="Helvetica"/>
         </w:rPr>
+        <w:lastRenderedPageBreak/>
         <w:tab/>
       </w:r>
       <w:r>
@@ -26900,7 +28045,6 @@
         <w:rPr>
           <w:rFonts w:ascii="Helvetica" w:hAnsi="Helvetica" w:cs="Helvetica"/>
         </w:rPr>
-        <w:lastRenderedPageBreak/>
         <w:tab/>
       </w:r>
       <w:r>
@@ -28070,6 +29214,7 @@
         <w:rPr>
           <w:rFonts w:ascii="Helvetica" w:hAnsi="Helvetica" w:cs="Helvetica"/>
         </w:rPr>
+        <w:lastRenderedPageBreak/>
         <w:tab/>
         <w:t xml:space="preserve">"data" : </w:t>
       </w:r>
@@ -28215,7 +29360,6 @@
         <w:rPr>
           <w:rFonts w:ascii="Helvetica" w:hAnsi="Helvetica" w:cs="Helvetica"/>
         </w:rPr>
-        <w:lastRenderedPageBreak/>
         <w:tab/>
       </w:r>
       <w:r>
@@ -28352,8 +29496,6 @@
         </w:rPr>
         <w:t>”:10000</w:t>
       </w:r>
-      <w:bookmarkStart w:id="23" w:name="_GoBack"/>
-      <w:bookmarkEnd w:id="23"/>
     </w:p>
     <w:p>
       <w:pPr>
@@ -29314,6 +30456,7 @@
         <w:rPr>
           <w:rFonts w:ascii="Helvetica" w:hAnsi="Helvetica" w:cs="Helvetica"/>
         </w:rPr>
+        <w:lastRenderedPageBreak/>
         <w:t>error</w:t>
       </w:r>
     </w:p>
@@ -30904,6 +32047,95 @@
 <file path=word/numbering.xml><?xml version="1.0" encoding="utf-8"?>
 <w:numbering xmlns:wpc="http://schemas.microsoft.com/office/word/2010/wordprocessingCanvas" xmlns:cx="http://schemas.microsoft.com/office/drawing/2014/chartex" xmlns:cx1="http://schemas.microsoft.com/office/drawing/2015/9/8/chartex" xmlns:mc="http://schemas.openxmlformats.org/markup-compatibility/2006" xmlns:o="urn:schemas-microsoft-com:office:office" xmlns:r="http://schemas.openxmlformats.org/officeDocument/2006/relationships" xmlns:m="http://schemas.openxmlformats.org/officeDocument/2006/math" xmlns:v="urn:schemas-microsoft-com:vml" xmlns:wp14="http://schemas.microsoft.com/office/word/2010/wordprocessingDrawing" xmlns:wp="http://schemas.openxmlformats.org/drawingml/2006/wordprocessingDrawing" xmlns:w10="urn:schemas-microsoft-com:office:word" xmlns:w="http://schemas.openxmlformats.org/wordprocessingml/2006/main" xmlns:w14="http://schemas.microsoft.com/office/word/2010/wordml" xmlns:w15="http://schemas.microsoft.com/office/word/2012/wordml" xmlns:w16se="http://schemas.microsoft.com/office/word/2015/wordml/symex" xmlns:wpg="http://schemas.microsoft.com/office/word/2010/wordprocessingGroup" xmlns:wpi="http://schemas.microsoft.com/office/word/2010/wordprocessingInk" xmlns:wne="http://schemas.microsoft.com/office/word/2006/wordml" xmlns:wps="http://schemas.microsoft.com/office/word/2010/wordprocessingShape" mc:Ignorable="w14 w15 w16se wp14">
   <w:abstractNum w:abstractNumId="0" w15:restartNumberingAfterBreak="0">
+    <w:nsid w:val="0863693A"/>
+    <w:multiLevelType w:val="multilevel"/>
+    <w:tmpl w:val="579A72FB"/>
+    <w:lvl w:ilvl="0">
+      <w:start w:val="1"/>
+      <w:numFmt w:val="decimal"/>
+      <w:lvlText w:val="%1)"/>
+      <w:lvlJc w:val="left"/>
+      <w:pPr>
+        <w:ind w:left="1080" w:hanging="360"/>
+      </w:pPr>
+      <w:rPr>
+        <w:rFonts w:hint="default"/>
+      </w:rPr>
+    </w:lvl>
+    <w:lvl w:ilvl="1">
+      <w:start w:val="1"/>
+      <w:numFmt w:val="lowerLetter"/>
+      <w:lvlText w:val="%2."/>
+      <w:lvlJc w:val="left"/>
+      <w:pPr>
+        <w:ind w:left="1800" w:hanging="360"/>
+      </w:pPr>
+    </w:lvl>
+    <w:lvl w:ilvl="2">
+      <w:start w:val="1"/>
+      <w:numFmt w:val="lowerRoman"/>
+      <w:lvlText w:val="%3."/>
+      <w:lvlJc w:val="right"/>
+      <w:pPr>
+        <w:ind w:left="2520" w:hanging="180"/>
+      </w:pPr>
+    </w:lvl>
+    <w:lvl w:ilvl="3">
+      <w:start w:val="1"/>
+      <w:numFmt w:val="decimal"/>
+      <w:lvlText w:val="%4."/>
+      <w:lvlJc w:val="left"/>
+      <w:pPr>
+        <w:ind w:left="3240" w:hanging="360"/>
+      </w:pPr>
+    </w:lvl>
+    <w:lvl w:ilvl="4">
+      <w:start w:val="1"/>
+      <w:numFmt w:val="lowerLetter"/>
+      <w:lvlText w:val="%5."/>
+      <w:lvlJc w:val="left"/>
+      <w:pPr>
+        <w:ind w:left="3960" w:hanging="360"/>
+      </w:pPr>
+    </w:lvl>
+    <w:lvl w:ilvl="5">
+      <w:start w:val="1"/>
+      <w:numFmt w:val="lowerRoman"/>
+      <w:lvlText w:val="%6."/>
+      <w:lvlJc w:val="right"/>
+      <w:pPr>
+        <w:ind w:left="4680" w:hanging="180"/>
+      </w:pPr>
+    </w:lvl>
+    <w:lvl w:ilvl="6">
+      <w:start w:val="1"/>
+      <w:numFmt w:val="decimal"/>
+      <w:lvlText w:val="%7."/>
+      <w:lvlJc w:val="left"/>
+      <w:pPr>
+        <w:ind w:left="5400" w:hanging="360"/>
+      </w:pPr>
+    </w:lvl>
+    <w:lvl w:ilvl="7">
+      <w:start w:val="1"/>
+      <w:numFmt w:val="lowerLetter"/>
+      <w:lvlText w:val="%8."/>
+      <w:lvlJc w:val="left"/>
+      <w:pPr>
+        <w:ind w:left="6120" w:hanging="360"/>
+      </w:pPr>
+    </w:lvl>
+    <w:lvl w:ilvl="8">
+      <w:start w:val="1"/>
+      <w:numFmt w:val="lowerRoman"/>
+      <w:lvlText w:val="%9."/>
+      <w:lvlJc w:val="right"/>
+      <w:pPr>
+        <w:ind w:left="6840" w:hanging="180"/>
+      </w:pPr>
+    </w:lvl>
+  </w:abstractNum>
+  <w:abstractNum w:abstractNumId="1" w15:restartNumberingAfterBreak="0">
     <w:nsid w:val="108A2DB5"/>
     <w:multiLevelType w:val="multilevel"/>
     <w:tmpl w:val="108A2DB5"/>
@@ -31016,7 +32248,7 @@
       </w:rPr>
     </w:lvl>
   </w:abstractNum>
-  <w:abstractNum w:abstractNumId="1" w15:restartNumberingAfterBreak="0">
+  <w:abstractNum w:abstractNumId="2" w15:restartNumberingAfterBreak="0">
     <w:nsid w:val="382F17C4"/>
     <w:multiLevelType w:val="multilevel"/>
     <w:tmpl w:val="382F17C4"/>
@@ -31105,7 +32337,7 @@
       </w:pPr>
     </w:lvl>
   </w:abstractNum>
-  <w:abstractNum w:abstractNumId="2" w15:restartNumberingAfterBreak="0">
+  <w:abstractNum w:abstractNumId="3" w15:restartNumberingAfterBreak="0">
     <w:nsid w:val="4FD2786F"/>
     <w:multiLevelType w:val="multilevel"/>
     <w:tmpl w:val="4FD2786F"/>
@@ -31218,10 +32450,10 @@
       </w:rPr>
     </w:lvl>
   </w:abstractNum>
-  <w:abstractNum w:abstractNumId="3" w15:restartNumberingAfterBreak="0">
+  <w:abstractNum w:abstractNumId="4" w15:restartNumberingAfterBreak="0">
     <w:nsid w:val="579A72FB"/>
     <w:multiLevelType w:val="multilevel"/>
-    <w:tmpl w:val="579A72FB"/>
+    <w:tmpl w:val="F1DAFDB8"/>
     <w:lvl w:ilvl="0">
       <w:start w:val="1"/>
       <w:numFmt w:val="decimal"/>
@@ -31242,6 +32474,9 @@
       <w:pPr>
         <w:ind w:left="1800" w:hanging="360"/>
       </w:pPr>
+      <w:rPr>
+        <w:rFonts w:hint="default"/>
+      </w:rPr>
     </w:lvl>
     <w:lvl w:ilvl="2">
       <w:start w:val="1"/>
@@ -31251,6 +32486,9 @@
       <w:pPr>
         <w:ind w:left="2520" w:hanging="180"/>
       </w:pPr>
+      <w:rPr>
+        <w:rFonts w:hint="default"/>
+      </w:rPr>
     </w:lvl>
     <w:lvl w:ilvl="3">
       <w:start w:val="1"/>
@@ -31260,6 +32498,9 @@
       <w:pPr>
         <w:ind w:left="3240" w:hanging="360"/>
       </w:pPr>
+      <w:rPr>
+        <w:rFonts w:hint="default"/>
+      </w:rPr>
     </w:lvl>
     <w:lvl w:ilvl="4">
       <w:start w:val="1"/>
@@ -31269,6 +32510,9 @@
       <w:pPr>
         <w:ind w:left="3960" w:hanging="360"/>
       </w:pPr>
+      <w:rPr>
+        <w:rFonts w:hint="default"/>
+      </w:rPr>
     </w:lvl>
     <w:lvl w:ilvl="5">
       <w:start w:val="1"/>
@@ -31278,6 +32522,9 @@
       <w:pPr>
         <w:ind w:left="4680" w:hanging="180"/>
       </w:pPr>
+      <w:rPr>
+        <w:rFonts w:hint="default"/>
+      </w:rPr>
     </w:lvl>
     <w:lvl w:ilvl="6">
       <w:start w:val="1"/>
@@ -31287,6 +32534,9 @@
       <w:pPr>
         <w:ind w:left="5400" w:hanging="360"/>
       </w:pPr>
+      <w:rPr>
+        <w:rFonts w:hint="default"/>
+      </w:rPr>
     </w:lvl>
     <w:lvl w:ilvl="7">
       <w:start w:val="1"/>
@@ -31296,6 +32546,9 @@
       <w:pPr>
         <w:ind w:left="6120" w:hanging="360"/>
       </w:pPr>
+      <w:rPr>
+        <w:rFonts w:hint="default"/>
+      </w:rPr>
     </w:lvl>
     <w:lvl w:ilvl="8">
       <w:start w:val="1"/>
@@ -31305,9 +32558,12 @@
       <w:pPr>
         <w:ind w:left="6840" w:hanging="180"/>
       </w:pPr>
+      <w:rPr>
+        <w:rFonts w:hint="default"/>
+      </w:rPr>
     </w:lvl>
   </w:abstractNum>
-  <w:abstractNum w:abstractNumId="4" w15:restartNumberingAfterBreak="0">
+  <w:abstractNum w:abstractNumId="5" w15:restartNumberingAfterBreak="0">
     <w:nsid w:val="6B7123E9"/>
     <w:multiLevelType w:val="multilevel"/>
     <w:tmpl w:val="6B7123E9"/>
@@ -31420,7 +32676,7 @@
       </w:rPr>
     </w:lvl>
   </w:abstractNum>
-  <w:abstractNum w:abstractNumId="5" w15:restartNumberingAfterBreak="0">
+  <w:abstractNum w:abstractNumId="6" w15:restartNumberingAfterBreak="0">
     <w:nsid w:val="76E91331"/>
     <w:multiLevelType w:val="multilevel"/>
     <w:tmpl w:val="76E91331"/>
@@ -31509,7 +32765,7 @@
       </w:pPr>
     </w:lvl>
   </w:abstractNum>
-  <w:abstractNum w:abstractNumId="6" w15:restartNumberingAfterBreak="0">
+  <w:abstractNum w:abstractNumId="7" w15:restartNumberingAfterBreak="0">
     <w:nsid w:val="77A42FBD"/>
     <w:multiLevelType w:val="multilevel"/>
     <w:tmpl w:val="77A42FBD"/>
@@ -31598,7 +32854,7 @@
       </w:pPr>
     </w:lvl>
   </w:abstractNum>
-  <w:abstractNum w:abstractNumId="7" w15:restartNumberingAfterBreak="0">
+  <w:abstractNum w:abstractNumId="8" w15:restartNumberingAfterBreak="0">
     <w:nsid w:val="789B176A"/>
     <w:multiLevelType w:val="multilevel"/>
     <w:tmpl w:val="789B176A"/>
@@ -31687,7 +32943,7 @@
       </w:pPr>
     </w:lvl>
   </w:abstractNum>
-  <w:abstractNum w:abstractNumId="8" w15:restartNumberingAfterBreak="0">
+  <w:abstractNum w:abstractNumId="9" w15:restartNumberingAfterBreak="0">
     <w:nsid w:val="7A04409D"/>
     <w:multiLevelType w:val="multilevel"/>
     <w:tmpl w:val="7A04409D"/>
@@ -31801,31 +33057,34 @@
     </w:lvl>
   </w:abstractNum>
   <w:num w:numId="1">
+    <w:abstractNumId w:val="6"/>
+  </w:num>
+  <w:num w:numId="2">
+    <w:abstractNumId w:val="9"/>
+  </w:num>
+  <w:num w:numId="3">
     <w:abstractNumId w:val="5"/>
   </w:num>
-  <w:num w:numId="2">
+  <w:num w:numId="4">
+    <w:abstractNumId w:val="2"/>
+  </w:num>
+  <w:num w:numId="5">
+    <w:abstractNumId w:val="3"/>
+  </w:num>
+  <w:num w:numId="6">
+    <w:abstractNumId w:val="1"/>
+  </w:num>
+  <w:num w:numId="7">
+    <w:abstractNumId w:val="4"/>
+  </w:num>
+  <w:num w:numId="8">
+    <w:abstractNumId w:val="7"/>
+  </w:num>
+  <w:num w:numId="9">
     <w:abstractNumId w:val="8"/>
   </w:num>
-  <w:num w:numId="3">
-    <w:abstractNumId w:val="4"/>
-  </w:num>
-  <w:num w:numId="4">
-    <w:abstractNumId w:val="1"/>
-  </w:num>
-  <w:num w:numId="5">
-    <w:abstractNumId w:val="2"/>
-  </w:num>
-  <w:num w:numId="6">
+  <w:num w:numId="10">
     <w:abstractNumId w:val="0"/>
-  </w:num>
-  <w:num w:numId="7">
-    <w:abstractNumId w:val="3"/>
-  </w:num>
-  <w:num w:numId="8">
-    <w:abstractNumId w:val="6"/>
-  </w:num>
-  <w:num w:numId="9">
-    <w:abstractNumId w:val="7"/>
   </w:num>
 </w:numbering>
 </file>

</xml_diff>

<commit_message>
fix xrp token withdraw
</commit_message>
<xml_diff>
--- a/backend.docx
+++ b/backend.docx
@@ -15452,13 +15452,7 @@
         <w:rPr>
           <w:rFonts w:ascii="Helvetica" w:hAnsi="Helvetica" w:cs="Helvetica"/>
         </w:rPr>
-        <w:t>You calls this API to setup trust line on xrp</w:t>
-      </w:r>
-      <w:r>
-        <w:rPr>
-          <w:rFonts w:ascii="Helvetica" w:hAnsi="Helvetica" w:cs="Helvetica"/>
-        </w:rPr>
-        <w:t>.</w:t>
+        <w:t>You calls this API to setup trust line on xrp.</w:t>
       </w:r>
     </w:p>
     <w:p>
@@ -15950,19 +15944,7 @@
           <w:rFonts w:ascii="Helvetica" w:hAnsi="Helvetica" w:cs="Helvetica"/>
         </w:rPr>
         <w:tab/>
-        <w:t>“chain”:”</w:t>
-      </w:r>
-      <w:r>
-        <w:rPr>
-          <w:rFonts w:ascii="Helvetica" w:hAnsi="Helvetica" w:cs="Helvetica"/>
-        </w:rPr>
-        <w:t>Xrpl</w:t>
-      </w:r>
-      <w:r>
-        <w:rPr>
-          <w:rFonts w:ascii="Helvetica" w:hAnsi="Helvetica" w:cs="Helvetica"/>
-        </w:rPr>
-        <w:t>”,</w:t>
+        <w:t>“chain”:”Xrpl”,</w:t>
       </w:r>
     </w:p>
     <w:p>
@@ -15978,19 +15960,7 @@
           <w:rFonts w:ascii="Helvetica" w:hAnsi="Helvetica" w:cs="Helvetica"/>
         </w:rPr>
         <w:tab/>
-        <w:t>“coinType”:”</w:t>
-      </w:r>
-      <w:r>
-        <w:rPr>
-          <w:rFonts w:ascii="Helvetica" w:hAnsi="Helvetica" w:cs="Helvetica"/>
-        </w:rPr>
-        <w:t>ARTI</w:t>
-      </w:r>
-      <w:r>
-        <w:rPr>
-          <w:rFonts w:ascii="Helvetica" w:hAnsi="Helvetica" w:cs="Helvetica"/>
-        </w:rPr>
-        <w:t>”</w:t>
+        <w:t>“coinType”:”ARTI”</w:t>
       </w:r>
     </w:p>
     <w:p>
@@ -16213,14 +16183,7 @@
                 <w:rFonts w:ascii="Helvetica" w:hAnsi="Helvetica" w:cs="Helvetica"/>
                 <w:color w:val="000000"/>
               </w:rPr>
-              <w:t>m</w:t>
-            </w:r>
-            <w:r>
-              <w:rPr>
-                <w:rFonts w:ascii="Helvetica" w:hAnsi="Helvetica" w:cs="Helvetica"/>
-                <w:color w:val="000000"/>
-              </w:rPr>
-              <w:t>sg</w:t>
+              <w:t>msg</w:t>
             </w:r>
           </w:p>
         </w:tc>
@@ -16470,8 +16433,6 @@
         </w:rPr>
       </w:pPr>
       <w:bookmarkStart w:id="18" w:name="_Toc176531125"/>
-      <w:bookmarkStart w:id="19" w:name="_GoBack"/>
-      <w:bookmarkEnd w:id="19"/>
       <w:r>
         <w:rPr>
           <w:rFonts w:ascii="Helvetica" w:hAnsi="Helvetica" w:cs="Helvetica"/>
@@ -17821,7 +17782,7 @@
           <w:rFonts w:ascii="Helvetica" w:hAnsi="Helvetica" w:cs="Helvetica"/>
         </w:rPr>
       </w:pPr>
-      <w:bookmarkStart w:id="20" w:name="_Toc176531126"/>
+      <w:bookmarkStart w:id="19" w:name="_Toc176531126"/>
       <w:r>
         <w:rPr>
           <w:rFonts w:ascii="Helvetica" w:hAnsi="Helvetica" w:cs="Helvetica"/>
@@ -17834,7 +17795,7 @@
         </w:rPr>
         <w:t xml:space="preserve"> / Unstake</w:t>
       </w:r>
-      <w:bookmarkEnd w:id="20"/>
+      <w:bookmarkEnd w:id="19"/>
     </w:p>
     <w:p>
       <w:pPr>
@@ -19310,14 +19271,14 @@
           <w:rFonts w:ascii="Helvetica" w:hAnsi="Helvetica" w:cs="Helvetica"/>
         </w:rPr>
       </w:pPr>
-      <w:bookmarkStart w:id="21" w:name="_Toc176531127"/>
+      <w:bookmarkStart w:id="20" w:name="_Toc176531127"/>
       <w:r>
         <w:rPr>
           <w:rFonts w:ascii="Helvetica" w:hAnsi="Helvetica" w:cs="Helvetica"/>
         </w:rPr>
         <w:t>ClaimStakingBonus</w:t>
       </w:r>
-      <w:bookmarkEnd w:id="21"/>
+      <w:bookmarkEnd w:id="20"/>
     </w:p>
     <w:p>
       <w:pPr>
@@ -20583,14 +20544,14 @@
           <w:rFonts w:ascii="Helvetica" w:hAnsi="Helvetica" w:cs="Helvetica"/>
         </w:rPr>
       </w:pPr>
-      <w:bookmarkStart w:id="22" w:name="_Toc176531128"/>
+      <w:bookmarkStart w:id="21" w:name="_Toc176531128"/>
       <w:r>
         <w:rPr>
           <w:rFonts w:ascii="Helvetica" w:hAnsi="Helvetica" w:cs="Helvetica"/>
         </w:rPr>
         <w:t>GetBalanceModalInfo</w:t>
       </w:r>
-      <w:bookmarkEnd w:id="22"/>
+      <w:bookmarkEnd w:id="21"/>
     </w:p>
     <w:p>
       <w:pPr>
@@ -21692,7 +21653,7 @@
                 <w:rFonts w:ascii="Helvetica" w:hAnsi="Helvetica" w:cs="Helvetica"/>
                 <w:color w:val="000000"/>
               </w:rPr>
-              <w:t>depositable</w:t>
+              <w:t>isSetupTrustLine</w:t>
             </w:r>
           </w:p>
         </w:tc>
@@ -21830,6 +21791,8 @@
         </w:rPr>
         <w:t>msg " : "SUCCESS",</w:t>
       </w:r>
+      <w:bookmarkStart w:id="22" w:name="_GoBack"/>
+      <w:bookmarkEnd w:id="22"/>
     </w:p>
     <w:p>
       <w:pPr>
@@ -21931,7 +21894,20 @@
           <w:rFonts w:ascii="Helvetica" w:hAnsi="Helvetica" w:cs="Helvetica"/>
         </w:rPr>
         <w:tab/>
-        <w:t>“depositable”:true,</w:t>
+        <w:t>“</w:t>
+      </w:r>
+      <w:r>
+        <w:rPr>
+          <w:rFonts w:ascii="Helvetica" w:hAnsi="Helvetica" w:cs="Helvetica"/>
+          <w:color w:val="000000"/>
+        </w:rPr>
+        <w:t>isSetupTrustLine</w:t>
+      </w:r>
+      <w:r>
+        <w:rPr>
+          <w:rFonts w:ascii="Helvetica" w:hAnsi="Helvetica" w:cs="Helvetica"/>
+        </w:rPr>
+        <w:t>”:true,</w:t>
       </w:r>
     </w:p>
     <w:p>

</xml_diff>